<commit_message>
chore: update the cover letter with current progress
Signed-off-by: harshit <harshit@pitech.app>
</commit_message>
<xml_diff>
--- a/CoverLetter.docx
+++ b/CoverLetter.docx
@@ -21,15 +21,7 @@
           <w:rPr>
             <w:rStyle w:val="Link"/>
           </w:rPr>
-          <w:t>st</w:t>
-        </w:r>
-        <w:bookmarkStart w:id="1" w:name="_GoBack"/>
-        <w:bookmarkEnd w:id="1"/>
-        <w:r>
-          <w:rPr>
-            <w:rStyle w:val="Link"/>
-          </w:rPr>
-          <w:t>atista</w:t>
+          <w:t>statista</w:t>
         </w:r>
       </w:hyperlink>
       <w:r>
@@ -51,10 +43,7 @@
         <w:t>over 85% were taken on a smartphone</w:t>
       </w:r>
       <w:r>
-        <w:t>. And while services like Google Photos can help people solve the storage problem, there is room for improvement when it comes to managi</w:t>
-      </w:r>
-      <w:r>
-        <w:t>ng the clutter in each and every phone's gallery.</w:t>
+        <w:t>. And while services like Google Photos can help people solve the storage problem, there is room for improvement when it comes to managing the clutter in each and every phone's gallery.</w:t>
       </w:r>
     </w:p>
     <w:p>
@@ -64,10 +53,7 @@
     </w:p>
     <w:p>
       <w:r>
-        <w:t>It filters out the potentially bad pictures and recommends improvements that ca</w:t>
-      </w:r>
-      <w:r>
-        <w:t>n be made to them.</w:t>
+        <w:t>It filters out the potentially bad pictures and recommends improvements that can be made to them.</w:t>
       </w:r>
       <w:r>
         <w:br/>
@@ -89,10 +75,7 @@
         <w:t>Golden Ratio</w:t>
       </w:r>
       <w:r>
-        <w:t xml:space="preserve"> to id</w:t>
-      </w:r>
-      <w:r>
-        <w:t>entify an aesthetically pleasing image from a bad one.</w:t>
+        <w:t xml:space="preserve"> to identify an aesthetically pleasing image from a bad one.</w:t>
       </w:r>
     </w:p>
     <w:p>
@@ -114,10 +97,7 @@
         </w:numPr>
       </w:pPr>
       <w:r>
-        <w:t>AutoML Visi</w:t>
-      </w:r>
-      <w:r>
-        <w:t>on Edge for training models to detect potentially bad and good pictures.</w:t>
+        <w:t>AutoML Vision Edge for training models to detect potentially bad and good pictures.</w:t>
       </w:r>
     </w:p>
     <w:p>
@@ -153,22 +133,19 @@
         </w:numPr>
       </w:pPr>
       <w:r>
-        <w:t>Firebas</w:t>
-      </w:r>
-      <w:r>
-        <w:t>e for tracking app quality.</w:t>
+        <w:t>Firebase for tracking app quality.</w:t>
       </w:r>
     </w:p>
     <w:p>
       <w:pPr>
         <w:pStyle w:val="Heading2"/>
       </w:pPr>
-      <w:bookmarkStart w:id="2" w:name="tell-us-how-you-plan-on-bringing-it-to-l"/>
+      <w:bookmarkStart w:id="1" w:name="tell-us-how-you-plan-on-bringing-it-to-l"/>
       <w:r>
         <w:t>Tell us how you plan on bringing it to life</w:t>
       </w:r>
     </w:p>
-    <w:bookmarkEnd w:id="2"/>
+    <w:bookmarkEnd w:id="1"/>
     <w:p>
       <w:r>
         <w:t>I'm currently working on the models to identify and filter out good shots from the bad ones and so far I have:</w:t>
@@ -183,10 +160,7 @@
         </w:numPr>
       </w:pPr>
       <w:r>
-        <w:t>Built the model that identifies blurry, overexposed, underexposed and pic</w:t>
-      </w:r>
-      <w:r>
-        <w:t xml:space="preserve">tures having considerable amount of people blinking : </w:t>
+        <w:t xml:space="preserve">Built the model that identifies blurry, overexposed, underexposed and pictures having considerable amount of people blinking : </w:t>
       </w:r>
       <w:hyperlink r:id="rId6" w:history="1">
         <w:r>
@@ -226,10 +200,7 @@
     </w:p>
     <w:p>
       <w:r>
-        <w:t>My timeline for the proj</w:t>
-      </w:r>
-      <w:r>
-        <w:t>ect is :</w:t>
+        <w:t>My timeline for the project is :</w:t>
       </w:r>
     </w:p>
     <w:p>
@@ -297,7 +268,13 @@
       </w:pPr>
       <w:r>
         <w:lastRenderedPageBreak/>
-        <w:t xml:space="preserve">Over/Underexposed - </w:t>
+        <w:t xml:space="preserve">Over/Underexposed </w:t>
+      </w:r>
+      <w:r>
+        <w:t>–</w:t>
+      </w:r>
+      <w:r>
+        <w:t xml:space="preserve"> </w:t>
       </w:r>
       <w:r>
         <w:rPr>
@@ -315,10 +292,61 @@
         </w:numPr>
       </w:pPr>
       <w:r>
-        <w:t>Best image from Duplicates, Sad Faces in an image, Cropped human fa</w:t>
-      </w:r>
-      <w:r>
-        <w:t xml:space="preserve">ces, Foreign Objects in the picture - </w:t>
+        <w:rPr>
+          <w:bCs/>
+        </w:rPr>
+        <w:t>Filter Duplicates</w:t>
+      </w:r>
+      <w:r>
+        <w:rPr>
+          <w:bCs/>
+        </w:rPr>
+        <w:t xml:space="preserve"> </w:t>
+      </w:r>
+      <w:r>
+        <w:rPr>
+          <w:bCs/>
+        </w:rPr>
+        <w:t>–</w:t>
+      </w:r>
+      <w:r>
+        <w:rPr>
+          <w:b/>
+        </w:rPr>
+        <w:t xml:space="preserve"> Done</w:t>
+      </w:r>
+    </w:p>
+    <w:p>
+      <w:pPr>
+        <w:pStyle w:val="Compact"/>
+        <w:numPr>
+          <w:ilvl w:val="1"/>
+          <w:numId w:val="4"/>
+        </w:numPr>
+      </w:pPr>
+      <w:r>
+        <w:rPr>
+          <w:bCs/>
+        </w:rPr>
+        <w:t>Cropped Faces -</w:t>
+      </w:r>
+      <w:r>
+        <w:rPr>
+          <w:b/>
+        </w:rPr>
+        <w:t xml:space="preserve"> Done</w:t>
+      </w:r>
+    </w:p>
+    <w:p>
+      <w:pPr>
+        <w:pStyle w:val="Compact"/>
+        <w:numPr>
+          <w:ilvl w:val="1"/>
+          <w:numId w:val="4"/>
+        </w:numPr>
+      </w:pPr>
+      <w:r>
+        <w:t xml:space="preserve">Sad Faces in an image, Foreign Objects in the picture - </w:t>
       </w:r>
       <w:r>
         <w:rPr>
@@ -341,16 +369,83 @@
         </w:rPr>
         <w:t>January - February 2019:</w:t>
       </w:r>
-      <w:r>
-        <w:br/>
+    </w:p>
+    <w:p>
+      <w:pPr>
+        <w:pStyle w:val="Compact"/>
+        <w:numPr>
+          <w:ilvl w:val="1"/>
+          <w:numId w:val="4"/>
+        </w:numPr>
+      </w:pPr>
+      <w:r>
+        <w:t xml:space="preserve">Add basic functionality to the </w:t>
+      </w:r>
+      <w:proofErr w:type="spellStart"/>
+      <w:r>
+        <w:t>DeClutter</w:t>
+      </w:r>
+      <w:proofErr w:type="spellEnd"/>
+      <w:r>
+        <w:t xml:space="preserve"> module – </w:t>
+      </w:r>
+      <w:r>
+        <w:rPr>
+          <w:b/>
+          <w:bCs/>
+        </w:rPr>
+        <w:t>Done</w:t>
+      </w:r>
+    </w:p>
+    <w:p>
+      <w:pPr>
+        <w:pStyle w:val="Compact"/>
+        <w:numPr>
+          <w:ilvl w:val="1"/>
+          <w:numId w:val="4"/>
+        </w:numPr>
+      </w:pPr>
+      <w:r>
+        <w:t xml:space="preserve">Integrate the </w:t>
+      </w:r>
+      <w:proofErr w:type="spellStart"/>
+      <w:r>
+        <w:t>DeClutter</w:t>
+      </w:r>
+      <w:proofErr w:type="spellEnd"/>
+      <w:r>
+        <w:t xml:space="preserve"> module with the trained models - </w:t>
+      </w:r>
+      <w:r>
+        <w:rPr>
+          <w:b/>
+          <w:bCs/>
+        </w:rPr>
+        <w:t>Done</w:t>
+      </w:r>
+    </w:p>
+    <w:p>
+      <w:pPr>
+        <w:pStyle w:val="Compact"/>
+        <w:numPr>
+          <w:ilvl w:val="1"/>
+          <w:numId w:val="4"/>
+        </w:numPr>
+      </w:pPr>
+      <w:r>
         <w:t>Work on a model that will take the flaw in the image (determined from the models above) and apply or suggest a fix that can be made to improve that image.</w:t>
       </w:r>
-      <w:r>
-        <w:br/>
-        <w:t>Work on the camera an</w:t>
-      </w:r>
-      <w:r>
-        <w:t>d DeClutter module that will scan user's gallery for bad images.</w:t>
+    </w:p>
+    <w:p>
+      <w:pPr>
+        <w:pStyle w:val="Compact"/>
+        <w:numPr>
+          <w:ilvl w:val="1"/>
+          <w:numId w:val="4"/>
+        </w:numPr>
+      </w:pPr>
+      <w:r>
+        <w:t>Work on the Camera module</w:t>
       </w:r>
     </w:p>
     <w:p>
@@ -367,9 +462,29 @@
         </w:rPr>
         <w:t>March 2019:</w:t>
       </w:r>
-      <w:r>
-        <w:br/>
-        <w:t>Add finishing touches to the camera app and integrate it with the trained ML models</w:t>
+    </w:p>
+    <w:p>
+      <w:pPr>
+        <w:pStyle w:val="Compact"/>
+        <w:numPr>
+          <w:ilvl w:val="1"/>
+          <w:numId w:val="4"/>
+        </w:numPr>
+      </w:pPr>
+      <w:r>
+        <w:t>Finish working on the camera module</w:t>
+      </w:r>
+    </w:p>
+    <w:p>
+      <w:pPr>
+        <w:pStyle w:val="Compact"/>
+        <w:numPr>
+          <w:ilvl w:val="1"/>
+          <w:numId w:val="4"/>
+        </w:numPr>
+      </w:pPr>
+      <w:r>
+        <w:t>Integrate the camera module with the trained ML models</w:t>
       </w:r>
     </w:p>
     <w:p>
@@ -388,7 +503,9 @@
       </w:r>
       <w:r>
         <w:br/>
-        <w:t>Finish working on the DeClutter module and integrate it with the trained ML models.</w:t>
+      </w:r>
+      <w:r>
+        <w:t>Bug fixes and model improvements</w:t>
       </w:r>
     </w:p>
     <w:p>
@@ -412,22 +529,19 @@
     </w:p>
     <w:p>
       <w:r>
-        <w:t>Most of the source code I currently have is for training the models above, so I won't be able to share it at the moment. Source code for the Camera and the DeClutter module, however, is open sourced and all the developm</w:t>
-      </w:r>
-      <w:r>
-        <w:t>ent done to the modules will be done in the open.</w:t>
+        <w:t>Most of the source code I currently have is for training the models above, so I won't be able to share it at the moment. Source code for the Camera and the DeClutter module, however, is open sourced and all the development done to the modules will be done in the open.</w:t>
       </w:r>
     </w:p>
     <w:p>
       <w:pPr>
         <w:pStyle w:val="Heading2"/>
       </w:pPr>
-      <w:bookmarkStart w:id="3" w:name="tell-us-about-you"/>
+      <w:bookmarkStart w:id="2" w:name="tell-us-about-you"/>
       <w:r>
         <w:t>Tell us about you</w:t>
       </w:r>
     </w:p>
-    <w:bookmarkEnd w:id="3"/>
+    <w:bookmarkEnd w:id="2"/>
     <w:p>
       <w:r>
         <w:fldChar w:fldCharType="begin"/>
@@ -473,26 +587,17 @@
         </w:r>
       </w:hyperlink>
       <w:r>
-        <w:t xml:space="preserve"> </w:t>
-      </w:r>
-      <w:r>
-        <w:t>Google-certified Android developers based out of India. Being an Open Source enthusiast, I've been a regular part of programs like Google Summer of Code and Google Code-In, both as a Mentor and a student.</w:t>
-      </w:r>
-    </w:p>
-    <w:p>
-      <w:r>
-        <w:t xml:space="preserve">Other than Google, I've been a regular contributor </w:t>
-      </w:r>
-      <w:r>
-        <w:t>to Open Source Organizations like Apache, Redhat, and FOSSASIA. Recently I have been inclined towards my new found interest that combines my knowledge of Mobile Development with Machine Learning to create smart mobile applications.</w:t>
-      </w:r>
-    </w:p>
-    <w:p>
-      <w:r>
-        <w:t xml:space="preserve">Android Projects that I </w:t>
-      </w:r>
-      <w:r>
-        <w:t>have worked on in the past:</w:t>
+        <w:t xml:space="preserve"> Google-certified Android developers based out of India. Being an Open Source enthusiast, I've been a regular part of programs like Google Summer of Code and Google Code-In, both as a Mentor and a student.</w:t>
+      </w:r>
+    </w:p>
+    <w:p>
+      <w:r>
+        <w:t>Other than Google, I've been a regular contributor to Open Source Organizations like Apache, Redhat, and FOSSASIA. Recently I have been inclined towards my new found interest that combines my knowledge of Mobile Development with Machine Learning to create smart mobile applications.</w:t>
+      </w:r>
+    </w:p>
+    <w:p>
+      <w:r>
+        <w:t>Android Projects that I have worked on in the past:</w:t>
       </w:r>
     </w:p>
     <w:p>
@@ -523,10 +628,7 @@
         </w:r>
       </w:hyperlink>
       <w:r>
-        <w:t xml:space="preserve"> to build demos for America's first Artificial Intelligence Exhibition using Machine Learnin</w:t>
-      </w:r>
-      <w:r>
-        <w:t>g to detect Objects, Predict Age, Identify Landmarks and Label Images.</w:t>
+        <w:t xml:space="preserve"> to build demos for America's first Artificial Intelligence Exhibition using Machine Learning to detect Objects, Predict Age, Identify Landmarks and Label Images.</w:t>
       </w:r>
     </w:p>
     <w:p>
@@ -546,10 +648,7 @@
         </w:r>
       </w:hyperlink>
       <w:r>
-        <w:t xml:space="preserve"> Worked as a maintainer of this open-source SDK that provided offline support and Conflict Resolution for peop</w:t>
-      </w:r>
-      <w:r>
-        <w:t>le using GraphQL in their Android Apps.</w:t>
+        <w:t xml:space="preserve"> Worked as a maintainer of this open-source SDK that provided offline support and Conflict Resolution for people using GraphQL in their Android Apps.</w:t>
       </w:r>
     </w:p>
     <w:p>
@@ -600,10 +699,12 @@
         </w:r>
       </w:hyperlink>
       <w:r>
-        <w:t xml:space="preserve"> Worked on an Android App Generator project that helped Event Organizers to generate Android and Web apps for their event </w:t>
-      </w:r>
-      <w:r>
-        <w:t>with a single click.</w:t>
+        <w:t xml:space="preserve"> Worked on an Android App Generator project that helped Event Organizers to </w:t>
+      </w:r>
+      <w:bookmarkStart w:id="3" w:name="_GoBack"/>
+      <w:bookmarkEnd w:id="3"/>
+      <w:r>
+        <w:t>generate Android and Web apps for their event with a single click.</w:t>
       </w:r>
     </w:p>
     <w:p>
@@ -1217,6 +1318,13 @@
     <w:lsdException w:name="Placeholder Text" w:semiHidden="1"/>
     <w:lsdException w:name="Light Shading"/>
     <w:lsdException w:name="Light List"/>
+    <w:lsdException w:name="Light Grid"/>
+    <w:lsdException w:name="Medium Shading 1"/>
+    <w:lsdException w:name="Medium Shading 2"/>
+    <w:lsdException w:name="Medium List 1"/>
+    <w:lsdException w:name="Medium List 2"/>
+    <w:lsdException w:name="Medium Grid 1"/>
+    <w:lsdException w:name="Medium Grid 2"/>
     <w:lsdException w:name="Medium Grid 3"/>
     <w:lsdException w:name="Dark List"/>
     <w:lsdException w:name="Colorful Shading"/>

</xml_diff>